<commit_message>
modified:   backend/routes/extract-syllabus.js 	modified:   components/faculty-dashboard.tsx 	modified:   components/syllabus/create-syllabus.tsx 	modified:   public/templates/Syllabus-Template.docx
</commit_message>
<xml_diff>
--- a/public/templates/Syllabus-Template.docx
+++ b/public/templates/Syllabus-Template.docx
@@ -467,6 +467,87 @@
         <w:t>to</w:t>
       </w:r>
     </w:p>
+    <w:tbl>
+      <w:tblPr>
+        <w:tblStyle w:val="TableGrid"/>
+        <w:tblW w:w="0" w:type="auto"/>
+        <w:tblInd w:w="227" w:type="dxa"/>
+        <w:tblBorders>
+          <w:top w:val="none" w:sz="0" w:space="0" w:color="auto"/>
+          <w:left w:val="none" w:sz="0" w:space="0" w:color="auto"/>
+          <w:bottom w:val="none" w:sz="0" w:space="0" w:color="auto"/>
+          <w:right w:val="none" w:sz="0" w:space="0" w:color="auto"/>
+          <w:insideH w:val="none" w:sz="0" w:space="0" w:color="auto"/>
+          <w:insideV w:val="none" w:sz="0" w:space="0" w:color="auto"/>
+        </w:tblBorders>
+        <w:tblLayout w:type="fixed"/>
+        <w:tblLook w:val="04A0" w:firstRow="1" w:lastRow="0" w:firstColumn="1" w:lastColumn="0" w:noHBand="0" w:noVBand="1"/>
+      </w:tblPr>
+      <w:tblGrid>
+        <w:gridCol w:w="477"/>
+        <w:gridCol w:w="8642"/>
+      </w:tblGrid>
+      <w:tr>
+        <w:tc>
+          <w:tcPr>
+            <w:tcW w:w="477" w:type="dxa"/>
+          </w:tcPr>
+          <w:p>
+            <w:pPr>
+              <w:pStyle w:val="BodyText"/>
+              <w:spacing w:before="179"/>
+              <w:ind w:left="0"/>
+              <w:jc w:val="right"/>
+              <w:rPr>
+                <w:spacing w:val="-5"/>
+              </w:rPr>
+            </w:pPr>
+            <w:r>
+              <w:rPr>
+                <w:spacing w:val="-5"/>
+              </w:rPr>
+              <w:t>{#</w:t>
+            </w:r>
+            <w:proofErr w:type="gramStart"/>
+            <w:r>
+              <w:rPr>
+                <w:spacing w:val="-5"/>
+              </w:rPr>
+              <w:t>OBJECTIVES}{</w:t>
+            </w:r>
+            <w:proofErr w:type="gramEnd"/>
+            <w:r>
+              <w:rPr>
+                <w:spacing w:val="-5"/>
+              </w:rPr>
+              <w:t>SNO}</w:t>
+            </w:r>
+          </w:p>
+        </w:tc>
+        <w:tc>
+          <w:tcPr>
+            <w:tcW w:w="8642" w:type="dxa"/>
+          </w:tcPr>
+          <w:p>
+            <w:pPr>
+              <w:pStyle w:val="BodyText"/>
+              <w:spacing w:before="179"/>
+              <w:ind w:left="0"/>
+              <w:jc w:val="both"/>
+              <w:rPr>
+                <w:spacing w:val="-5"/>
+              </w:rPr>
+            </w:pPr>
+            <w:r>
+              <w:rPr>
+                <w:spacing w:val="-5"/>
+              </w:rPr>
+              <w:t>{OBJECTIVE}{/OBJECTIVES}</w:t>
+            </w:r>
+          </w:p>
+        </w:tc>
+      </w:tr>
+    </w:tbl>
     <w:p>
       <w:pPr>
         <w:pStyle w:val="BodyText"/>
@@ -476,12 +557,6 @@
           <w:spacing w:val="-5"/>
         </w:rPr>
       </w:pPr>
-      <w:r>
-        <w:rPr>
-          <w:spacing w:val="-5"/>
-        </w:rPr>
-        <w:t>{OBJECTIVES}</w:t>
-      </w:r>
     </w:p>
     <w:p>
       <w:pPr>
@@ -707,11 +782,16 @@
         <w:t xml:space="preserve"> II</w:t>
       </w:r>
       <w:r>
-        <w:t xml:space="preserve">     </w:t>
+        <w:t xml:space="preserve">  </w:t>
+      </w:r>
+      <w:proofErr w:type="gramStart"/>
+      <w:r>
+        <w:t xml:space="preserve">   </w:t>
       </w:r>
       <w:r>
         <w:t>{</w:t>
       </w:r>
+      <w:proofErr w:type="gramEnd"/>
       <w:r>
         <w:rPr>
           <w:spacing w:val="-2"/>
@@ -796,6 +876,7 @@
         </w:rPr>
         <w:t xml:space="preserve"> </w:t>
       </w:r>
+      <w:proofErr w:type="gramStart"/>
       <w:r>
         <w:t>III</w:t>
       </w:r>
@@ -808,6 +889,7 @@
       <w:r>
         <w:t>{</w:t>
       </w:r>
+      <w:proofErr w:type="gramEnd"/>
       <w:r>
         <w:rPr>
           <w:spacing w:val="-2"/>
@@ -873,6 +955,7 @@
         </w:rPr>
         <w:t xml:space="preserve"> </w:t>
       </w:r>
+      <w:proofErr w:type="gramStart"/>
       <w:r>
         <w:t>IV</w:t>
       </w:r>
@@ -885,6 +968,7 @@
       <w:r>
         <w:t>{</w:t>
       </w:r>
+      <w:proofErr w:type="gramEnd"/>
       <w:r>
         <w:rPr>
           <w:spacing w:val="-2"/>
@@ -1001,7 +1085,7 @@
         <w:pStyle w:val="BodyText"/>
         <w:spacing w:before="177" w:line="256" w:lineRule="auto"/>
         <w:ind w:left="225" w:right="44"/>
-        <w:jc w:val="both"/>
+        <w:jc w:val="right"/>
         <w:rPr>
           <w:sz w:val="24"/>
         </w:rPr>
@@ -1044,13 +1128,29 @@
         <w:t xml:space="preserve"> </w:t>
       </w:r>
       <w:r>
-        <w:t xml:space="preserve">PERIODS: </w:t>
+        <w:t>PERIODS</w:t>
+      </w:r>
+      <w:r>
+        <w:t xml:space="preserve">: </w:t>
       </w:r>
       <w:r>
         <w:rPr>
           <w:spacing w:val="-5"/>
         </w:rPr>
         <w:t>{THEORY_PERIODS}</w:t>
+      </w:r>
+    </w:p>
+    <w:p>
+      <w:pPr>
+        <w:pStyle w:val="Heading1"/>
+        <w:ind w:left="5747"/>
+        <w:jc w:val="right"/>
+        <w:rPr>
+          <w:spacing w:val="-5"/>
+        </w:rPr>
+      </w:pPr>
+      <w:r>
+        <w:t xml:space="preserve">   </w:t>
       </w:r>
     </w:p>
     <w:p>
@@ -1091,7 +1191,6 @@
           <w:b/>
           <w:spacing w:val="-2"/>
         </w:rPr>
-        <w:lastRenderedPageBreak/>
         <w:t>PRACTICAL</w:t>
       </w:r>
       <w:r>
@@ -1123,21 +1222,36 @@
           <w:bCs/>
           <w:spacing w:val="-2"/>
         </w:rPr>
-        <w:t>{PRACTICAL_EXERCISES}</w:t>
-      </w:r>
+        <w:t>{PRACTICAL_</w:t>
+      </w:r>
+      <w:proofErr w:type="gramStart"/>
       <w:r>
         <w:rPr>
           <w:bCs/>
           <w:spacing w:val="-2"/>
         </w:rPr>
-        <w:t xml:space="preserve">{/PRACTICAL_EXERCISES}    </w:t>
+        <w:t>EXERCISES}</w:t>
+      </w:r>
+      <w:r>
+        <w:rPr>
+          <w:bCs/>
+          <w:spacing w:val="-2"/>
+        </w:rPr>
+        <w:t>{</w:t>
+      </w:r>
+      <w:proofErr w:type="gramEnd"/>
+      <w:r>
+        <w:rPr>
+          <w:bCs/>
+          <w:spacing w:val="-2"/>
+        </w:rPr>
+        <w:t xml:space="preserve">/PRACTICAL_EXERCISES}    </w:t>
       </w:r>
     </w:p>
     <w:p>
       <w:pPr>
         <w:pStyle w:val="Heading1"/>
         <w:spacing w:line="360" w:lineRule="auto"/>
-        <w:ind w:left="5571"/>
         <w:jc w:val="right"/>
       </w:pPr>
       <w:r>
@@ -1800,6 +1914,7 @@
         </w:rPr>
       </w:pPr>
       <w:r>
+        <w:lastRenderedPageBreak/>
         <w:t>TEXT</w:t>
       </w:r>
       <w:r>
@@ -1815,18 +1930,87 @@
         <w:t>BOOKS</w:t>
       </w:r>
     </w:p>
-    <w:p>
-      <w:pPr>
-        <w:pStyle w:val="Heading1"/>
-        <w:spacing w:before="1"/>
-        <w:ind w:left="1004" w:hanging="720"/>
-        <w:rPr>
-          <w:b w:val="0"/>
-          <w:bCs w:val="0"/>
-          <w:spacing w:val="-2"/>
-        </w:rPr>
-      </w:pPr>
-    </w:p>
+    <w:tbl>
+      <w:tblPr>
+        <w:tblStyle w:val="TableGrid"/>
+        <w:tblW w:w="0" w:type="auto"/>
+        <w:tblInd w:w="227" w:type="dxa"/>
+        <w:tblBorders>
+          <w:top w:val="none" w:sz="0" w:space="0" w:color="auto"/>
+          <w:left w:val="none" w:sz="0" w:space="0" w:color="auto"/>
+          <w:bottom w:val="none" w:sz="0" w:space="0" w:color="auto"/>
+          <w:right w:val="none" w:sz="0" w:space="0" w:color="auto"/>
+          <w:insideH w:val="none" w:sz="0" w:space="0" w:color="auto"/>
+          <w:insideV w:val="none" w:sz="0" w:space="0" w:color="auto"/>
+        </w:tblBorders>
+        <w:tblLayout w:type="fixed"/>
+        <w:tblLook w:val="04A0" w:firstRow="1" w:lastRow="0" w:firstColumn="1" w:lastColumn="0" w:noHBand="0" w:noVBand="1"/>
+      </w:tblPr>
+      <w:tblGrid>
+        <w:gridCol w:w="477"/>
+        <w:gridCol w:w="8642"/>
+      </w:tblGrid>
+      <w:tr>
+        <w:tc>
+          <w:tcPr>
+            <w:tcW w:w="477" w:type="dxa"/>
+          </w:tcPr>
+          <w:p>
+            <w:pPr>
+              <w:pStyle w:val="BodyText"/>
+              <w:spacing w:before="179"/>
+              <w:ind w:left="0"/>
+              <w:jc w:val="right"/>
+              <w:rPr>
+                <w:spacing w:val="-5"/>
+              </w:rPr>
+            </w:pPr>
+            <w:r>
+              <w:rPr>
+                <w:spacing w:val="-5"/>
+              </w:rPr>
+              <w:t>{#</w:t>
+            </w:r>
+            <w:proofErr w:type="gramStart"/>
+            <w:r>
+              <w:rPr>
+                <w:spacing w:val="-5"/>
+              </w:rPr>
+              <w:t>TEXTBOOKS}{</w:t>
+            </w:r>
+            <w:proofErr w:type="gramEnd"/>
+            <w:r>
+              <w:rPr>
+                <w:spacing w:val="-5"/>
+              </w:rPr>
+              <w:t>SNO}</w:t>
+            </w:r>
+          </w:p>
+        </w:tc>
+        <w:tc>
+          <w:tcPr>
+            <w:tcW w:w="8642" w:type="dxa"/>
+          </w:tcPr>
+          <w:p>
+            <w:pPr>
+              <w:pStyle w:val="BodyText"/>
+              <w:spacing w:before="179"/>
+              <w:ind w:left="0"/>
+              <w:jc w:val="both"/>
+              <w:rPr>
+                <w:spacing w:val="-5"/>
+              </w:rPr>
+            </w:pPr>
+            <w:r>
+              <w:rPr>
+                <w:spacing w:val="-5"/>
+              </w:rPr>
+              <w:t>{TEXTBOOK}{/TEXTBOOKS}</w:t>
+            </w:r>
+          </w:p>
+        </w:tc>
+      </w:tr>
+    </w:tbl>
     <w:p>
       <w:pPr>
         <w:pStyle w:val="Heading1"/>
@@ -1838,14 +2022,6 @@
           <w:spacing w:val="-2"/>
         </w:rPr>
       </w:pPr>
-      <w:r>
-        <w:rPr>
-          <w:b w:val="0"/>
-          <w:bCs w:val="0"/>
-          <w:spacing w:val="-2"/>
-        </w:rPr>
-        <w:t>{TEXT_BOOKS}</w:t>
-      </w:r>
     </w:p>
     <w:p>
       <w:pPr>
@@ -1882,30 +2058,113 @@
     <w:p>
       <w:pPr>
         <w:pStyle w:val="Heading1"/>
-        <w:rPr>
-          <w:spacing w:val="-2"/>
-        </w:rPr>
-      </w:pPr>
-    </w:p>
-    <w:p>
-      <w:pPr>
-        <w:pStyle w:val="Heading1"/>
-        <w:ind w:left="227"/>
+        <w:ind w:left="0"/>
         <w:rPr>
           <w:b w:val="0"/>
           <w:bCs w:val="0"/>
           <w:spacing w:val="-2"/>
         </w:rPr>
       </w:pPr>
-      <w:r>
-        <w:rPr>
-          <w:b w:val="0"/>
-          <w:bCs w:val="0"/>
-          <w:spacing w:val="-2"/>
-        </w:rPr>
-        <w:t>{REFERENCES}</w:t>
-      </w:r>
-    </w:p>
+    </w:p>
+    <w:tbl>
+      <w:tblPr>
+        <w:tblStyle w:val="TableGrid"/>
+        <w:tblW w:w="0" w:type="auto"/>
+        <w:tblInd w:w="227" w:type="dxa"/>
+        <w:tblBorders>
+          <w:top w:val="none" w:sz="0" w:space="0" w:color="auto"/>
+          <w:left w:val="none" w:sz="0" w:space="0" w:color="auto"/>
+          <w:bottom w:val="none" w:sz="0" w:space="0" w:color="auto"/>
+          <w:right w:val="none" w:sz="0" w:space="0" w:color="auto"/>
+          <w:insideH w:val="none" w:sz="0" w:space="0" w:color="auto"/>
+          <w:insideV w:val="none" w:sz="0" w:space="0" w:color="auto"/>
+        </w:tblBorders>
+        <w:tblLayout w:type="fixed"/>
+        <w:tblLook w:val="04A0" w:firstRow="1" w:lastRow="0" w:firstColumn="1" w:lastColumn="0" w:noHBand="0" w:noVBand="1"/>
+      </w:tblPr>
+      <w:tblGrid>
+        <w:gridCol w:w="477"/>
+        <w:gridCol w:w="8642"/>
+      </w:tblGrid>
+      <w:tr>
+        <w:tc>
+          <w:tcPr>
+            <w:tcW w:w="477" w:type="dxa"/>
+          </w:tcPr>
+          <w:p>
+            <w:pPr>
+              <w:pStyle w:val="BodyText"/>
+              <w:spacing w:before="179"/>
+              <w:ind w:left="0"/>
+              <w:jc w:val="right"/>
+              <w:rPr>
+                <w:spacing w:val="-5"/>
+              </w:rPr>
+            </w:pPr>
+            <w:r>
+              <w:rPr>
+                <w:spacing w:val="-5"/>
+              </w:rPr>
+              <w:t>{#</w:t>
+            </w:r>
+            <w:proofErr w:type="gramStart"/>
+            <w:r>
+              <w:rPr>
+                <w:spacing w:val="-2"/>
+              </w:rPr>
+              <w:t>REFERENCES</w:t>
+            </w:r>
+            <w:r>
+              <w:rPr>
+                <w:spacing w:val="-5"/>
+              </w:rPr>
+              <w:t>}{</w:t>
+            </w:r>
+            <w:proofErr w:type="gramEnd"/>
+            <w:r>
+              <w:rPr>
+                <w:spacing w:val="-5"/>
+              </w:rPr>
+              <w:t>SNO}</w:t>
+            </w:r>
+          </w:p>
+        </w:tc>
+        <w:tc>
+          <w:tcPr>
+            <w:tcW w:w="8642" w:type="dxa"/>
+          </w:tcPr>
+          <w:p>
+            <w:pPr>
+              <w:pStyle w:val="BodyText"/>
+              <w:spacing w:before="179"/>
+              <w:ind w:left="0"/>
+              <w:jc w:val="both"/>
+              <w:rPr>
+                <w:spacing w:val="-5"/>
+              </w:rPr>
+            </w:pPr>
+            <w:r>
+              <w:rPr>
+                <w:spacing w:val="-5"/>
+              </w:rPr>
+              <w:t>{REFERENCE}{/</w:t>
+            </w:r>
+            <w:r>
+              <w:rPr>
+                <w:spacing w:val="-2"/>
+              </w:rPr>
+              <w:t>REFERENCES</w:t>
+            </w:r>
+            <w:r>
+              <w:rPr>
+                <w:spacing w:val="-5"/>
+              </w:rPr>
+              <w:t>}</w:t>
+            </w:r>
+          </w:p>
+        </w:tc>
+      </w:tr>
+    </w:tbl>
     <w:p>
       <w:pPr>
         <w:pStyle w:val="Heading1"/>
@@ -1931,51 +2190,174 @@
       </w:r>
       <w:r>
         <w:br/>
-      </w:r>
-      <w:r>
-        <w:lastRenderedPageBreak/>
         <w:t>YOU TUBE RESOURCES</w:t>
       </w:r>
     </w:p>
     <w:p>
       <w:pPr>
         <w:pStyle w:val="Heading1"/>
-        <w:rPr>
-          <w:spacing w:val="-2"/>
-        </w:rPr>
-      </w:pPr>
-    </w:p>
+        <w:ind w:left="0"/>
+        <w:rPr>
+          <w:b w:val="0"/>
+          <w:bCs w:val="0"/>
+          <w:spacing w:val="-2"/>
+        </w:rPr>
+      </w:pPr>
+    </w:p>
+    <w:tbl>
+      <w:tblPr>
+        <w:tblStyle w:val="TableGrid"/>
+        <w:tblW w:w="0" w:type="auto"/>
+        <w:tblInd w:w="227" w:type="dxa"/>
+        <w:tblBorders>
+          <w:top w:val="none" w:sz="0" w:space="0" w:color="auto"/>
+          <w:left w:val="none" w:sz="0" w:space="0" w:color="auto"/>
+          <w:bottom w:val="none" w:sz="0" w:space="0" w:color="auto"/>
+          <w:right w:val="none" w:sz="0" w:space="0" w:color="auto"/>
+          <w:insideH w:val="none" w:sz="0" w:space="0" w:color="auto"/>
+          <w:insideV w:val="none" w:sz="0" w:space="0" w:color="auto"/>
+        </w:tblBorders>
+        <w:tblLayout w:type="fixed"/>
+        <w:tblLook w:val="04A0" w:firstRow="1" w:lastRow="0" w:firstColumn="1" w:lastColumn="0" w:noHBand="0" w:noVBand="1"/>
+      </w:tblPr>
+      <w:tblGrid>
+        <w:gridCol w:w="477"/>
+        <w:gridCol w:w="8642"/>
+      </w:tblGrid>
+      <w:tr>
+        <w:tc>
+          <w:tcPr>
+            <w:tcW w:w="477" w:type="dxa"/>
+          </w:tcPr>
+          <w:p>
+            <w:pPr>
+              <w:pStyle w:val="BodyText"/>
+              <w:spacing w:before="179"/>
+              <w:ind w:left="0"/>
+              <w:jc w:val="right"/>
+              <w:rPr>
+                <w:spacing w:val="-5"/>
+              </w:rPr>
+            </w:pPr>
+            <w:r>
+              <w:rPr>
+                <w:spacing w:val="-5"/>
+              </w:rPr>
+              <w:t>{#</w:t>
+            </w:r>
+            <w:r>
+              <w:rPr>
+                <w:spacing w:val="-2"/>
+              </w:rPr>
+              <w:t>YT_</w:t>
+            </w:r>
+            <w:proofErr w:type="gramStart"/>
+            <w:r>
+              <w:rPr>
+                <w:spacing w:val="-2"/>
+              </w:rPr>
+              <w:t>RE</w:t>
+            </w:r>
+            <w:r>
+              <w:rPr>
+                <w:spacing w:val="-2"/>
+              </w:rPr>
+              <w:t>SOURCES</w:t>
+            </w:r>
+            <w:r>
+              <w:rPr>
+                <w:spacing w:val="-5"/>
+              </w:rPr>
+              <w:t>}{</w:t>
+            </w:r>
+            <w:proofErr w:type="gramEnd"/>
+            <w:r>
+              <w:rPr>
+                <w:spacing w:val="-5"/>
+              </w:rPr>
+              <w:t>SNO}</w:t>
+            </w:r>
+          </w:p>
+        </w:tc>
+        <w:tc>
+          <w:tcPr>
+            <w:tcW w:w="8642" w:type="dxa"/>
+          </w:tcPr>
+          <w:p>
+            <w:pPr>
+              <w:pStyle w:val="BodyText"/>
+              <w:spacing w:before="179"/>
+              <w:ind w:left="0"/>
+              <w:jc w:val="both"/>
+              <w:rPr>
+                <w:spacing w:val="-5"/>
+              </w:rPr>
+            </w:pPr>
+            <w:r>
+              <w:rPr>
+                <w:spacing w:val="-5"/>
+              </w:rPr>
+              <w:t>{</w:t>
+            </w:r>
+            <w:r>
+              <w:rPr>
+                <w:spacing w:val="-2"/>
+              </w:rPr>
+              <w:t>YT_</w:t>
+            </w:r>
+            <w:proofErr w:type="gramStart"/>
+            <w:r>
+              <w:rPr>
+                <w:spacing w:val="-2"/>
+              </w:rPr>
+              <w:t>RE</w:t>
+            </w:r>
+            <w:r>
+              <w:rPr>
+                <w:spacing w:val="-2"/>
+              </w:rPr>
+              <w:t>SOURCE</w:t>
+            </w:r>
+            <w:r>
+              <w:rPr>
+                <w:spacing w:val="-5"/>
+              </w:rPr>
+              <w:t>}{</w:t>
+            </w:r>
+            <w:proofErr w:type="gramEnd"/>
+            <w:r>
+              <w:rPr>
+                <w:spacing w:val="-5"/>
+              </w:rPr>
+              <w:t>/</w:t>
+            </w:r>
+            <w:r>
+              <w:rPr>
+                <w:spacing w:val="-2"/>
+              </w:rPr>
+              <w:t>YT_RE</w:t>
+            </w:r>
+            <w:r>
+              <w:rPr>
+                <w:spacing w:val="-2"/>
+              </w:rPr>
+              <w:t>SOURCES</w:t>
+            </w:r>
+            <w:r>
+              <w:rPr>
+                <w:spacing w:val="-5"/>
+              </w:rPr>
+              <w:t>}</w:t>
+            </w:r>
+          </w:p>
+        </w:tc>
+      </w:tr>
+    </w:tbl>
     <w:p>
       <w:pPr>
         <w:pStyle w:val="Heading1"/>
         <w:ind w:left="227"/>
       </w:pPr>
-      <w:r>
-        <w:rPr>
-          <w:b w:val="0"/>
-          <w:bCs w:val="0"/>
-          <w:spacing w:val="-2"/>
-        </w:rPr>
-        <w:t>{YT_RE</w:t>
-      </w:r>
-      <w:r>
-        <w:rPr>
-          <w:b w:val="0"/>
-          <w:bCs w:val="0"/>
-          <w:spacing w:val="-2"/>
-        </w:rPr>
-        <w:t>SOURCES</w:t>
-      </w:r>
-      <w:bookmarkStart w:id="2" w:name="COURSE_OUTCOMES"/>
-      <w:bookmarkEnd w:id="2"/>
-      <w:r>
-        <w:rPr>
-          <w:b w:val="0"/>
-          <w:bCs w:val="0"/>
-          <w:spacing w:val="-2"/>
-        </w:rPr>
-        <w:t>}</w:t>
-      </w:r>
     </w:p>
     <w:p>
       <w:pPr>
@@ -2058,39 +2440,172 @@
       <w:pPr>
         <w:pStyle w:val="Heading1"/>
         <w:spacing w:line="276" w:lineRule="auto"/>
-        <w:ind w:left="227"/>
-        <w:rPr>
+        <w:ind w:left="0"/>
+        <w:rPr>
+          <w:b w:val="0"/>
+          <w:bCs w:val="0"/>
           <w:spacing w:val="-2"/>
           <w:lang w:val="en-IN"/>
         </w:rPr>
       </w:pPr>
     </w:p>
+    <w:tbl>
+      <w:tblPr>
+        <w:tblStyle w:val="TableGrid"/>
+        <w:tblW w:w="0" w:type="auto"/>
+        <w:tblInd w:w="227" w:type="dxa"/>
+        <w:tblBorders>
+          <w:top w:val="none" w:sz="0" w:space="0" w:color="auto"/>
+          <w:left w:val="none" w:sz="0" w:space="0" w:color="auto"/>
+          <w:bottom w:val="none" w:sz="0" w:space="0" w:color="auto"/>
+          <w:right w:val="none" w:sz="0" w:space="0" w:color="auto"/>
+          <w:insideH w:val="none" w:sz="0" w:space="0" w:color="auto"/>
+          <w:insideV w:val="none" w:sz="0" w:space="0" w:color="auto"/>
+        </w:tblBorders>
+        <w:tblLayout w:type="fixed"/>
+        <w:tblLook w:val="04A0" w:firstRow="1" w:lastRow="0" w:firstColumn="1" w:lastColumn="0" w:noHBand="0" w:noVBand="1"/>
+      </w:tblPr>
+      <w:tblGrid>
+        <w:gridCol w:w="477"/>
+        <w:gridCol w:w="8642"/>
+      </w:tblGrid>
+      <w:tr>
+        <w:tc>
+          <w:tcPr>
+            <w:tcW w:w="477" w:type="dxa"/>
+          </w:tcPr>
+          <w:p>
+            <w:pPr>
+              <w:pStyle w:val="BodyText"/>
+              <w:spacing w:before="179"/>
+              <w:ind w:left="0"/>
+              <w:jc w:val="right"/>
+              <w:rPr>
+                <w:spacing w:val="-5"/>
+              </w:rPr>
+            </w:pPr>
+            <w:r>
+              <w:rPr>
+                <w:spacing w:val="-5"/>
+              </w:rPr>
+              <w:t>{#</w:t>
+            </w:r>
+            <w:r>
+              <w:rPr>
+                <w:spacing w:val="-2"/>
+                <w:lang w:val="en-IN"/>
+              </w:rPr>
+              <w:t>WEB_</w:t>
+            </w:r>
+            <w:proofErr w:type="gramStart"/>
+            <w:r>
+              <w:rPr>
+                <w:spacing w:val="-2"/>
+                <w:lang w:val="en-IN"/>
+              </w:rPr>
+              <w:t>R</w:t>
+            </w:r>
+            <w:r>
+              <w:rPr>
+                <w:spacing w:val="-2"/>
+                <w:lang w:val="en-IN"/>
+              </w:rPr>
+              <w:lastRenderedPageBreak/>
+              <w:t>ESOURCES</w:t>
+            </w:r>
+            <w:r>
+              <w:rPr>
+                <w:spacing w:val="-5"/>
+              </w:rPr>
+              <w:t>}{</w:t>
+            </w:r>
+            <w:proofErr w:type="gramEnd"/>
+            <w:r>
+              <w:rPr>
+                <w:spacing w:val="-5"/>
+              </w:rPr>
+              <w:t>SNO}</w:t>
+            </w:r>
+          </w:p>
+        </w:tc>
+        <w:tc>
+          <w:tcPr>
+            <w:tcW w:w="8642" w:type="dxa"/>
+          </w:tcPr>
+          <w:p>
+            <w:pPr>
+              <w:pStyle w:val="BodyText"/>
+              <w:spacing w:before="179"/>
+              <w:ind w:left="0"/>
+              <w:jc w:val="both"/>
+              <w:rPr>
+                <w:spacing w:val="-5"/>
+              </w:rPr>
+            </w:pPr>
+            <w:r>
+              <w:rPr>
+                <w:spacing w:val="-5"/>
+              </w:rPr>
+              <w:lastRenderedPageBreak/>
+              <w:t>{</w:t>
+            </w:r>
+            <w:r>
+              <w:rPr>
+                <w:spacing w:val="-2"/>
+                <w:lang w:val="en-IN"/>
+              </w:rPr>
+              <w:t>WEB_</w:t>
+            </w:r>
+            <w:proofErr w:type="gramStart"/>
+            <w:r>
+              <w:rPr>
+                <w:spacing w:val="-2"/>
+                <w:lang w:val="en-IN"/>
+              </w:rPr>
+              <w:t>RESOURCE</w:t>
+            </w:r>
+            <w:r>
+              <w:rPr>
+                <w:spacing w:val="-5"/>
+              </w:rPr>
+              <w:t>}{</w:t>
+            </w:r>
+            <w:proofErr w:type="gramEnd"/>
+            <w:r>
+              <w:rPr>
+                <w:spacing w:val="-5"/>
+              </w:rPr>
+              <w:t>/</w:t>
+            </w:r>
+            <w:r>
+              <w:rPr>
+                <w:spacing w:val="-2"/>
+                <w:lang w:val="en-IN"/>
+              </w:rPr>
+              <w:t>WEB_RESOURCES</w:t>
+            </w:r>
+            <w:r>
+              <w:rPr>
+                <w:spacing w:val="-5"/>
+              </w:rPr>
+              <w:t>}</w:t>
+            </w:r>
+          </w:p>
+        </w:tc>
+      </w:tr>
+    </w:tbl>
     <w:p>
       <w:pPr>
         <w:pStyle w:val="Heading1"/>
         <w:spacing w:line="276" w:lineRule="auto"/>
         <w:ind w:left="227"/>
         <w:rPr>
-          <w:spacing w:val="-2"/>
-          <w:lang w:val="en-IN"/>
-        </w:rPr>
-      </w:pPr>
-      <w:r>
-        <w:rPr>
           <w:b w:val="0"/>
           <w:bCs w:val="0"/>
           <w:spacing w:val="-2"/>
           <w:lang w:val="en-IN"/>
         </w:rPr>
-        <w:t>{WEB_RESOURCES}{/</w:t>
-      </w:r>
-      <w:r>
-        <w:rPr>
-          <w:spacing w:val="-2"/>
-          <w:lang w:val="en-IN"/>
-        </w:rPr>
-        <w:t>WEB_RESOURCES}</w:t>
-      </w:r>
+      </w:pPr>
     </w:p>
     <w:p>
       <w:pPr>
@@ -2104,24 +2619,19 @@
       </w:pPr>
       <w:r>
         <w:rPr>
+          <w:b w:val="0"/>
+          <w:bCs w:val="0"/>
           <w:spacing w:val="-2"/>
           <w:lang w:val="en-IN"/>
         </w:rPr>
-        <w:t>{</w:t>
+        <w:t>{/</w:t>
       </w:r>
       <w:r>
         <w:rPr>
           <w:spacing w:val="-2"/>
           <w:lang w:val="en-IN"/>
         </w:rPr>
-        <w:t>#</w:t>
-      </w:r>
-      <w:r>
-        <w:rPr>
-          <w:spacing w:val="-2"/>
-          <w:lang w:val="en-IN"/>
-        </w:rPr>
-        <w:t>LIST_OF_SOFTWARES}</w:t>
+        <w:t>WEB_RESOURCES}</w:t>
       </w:r>
     </w:p>
     <w:p>
@@ -2134,41 +2644,6 @@
           <w:lang w:val="en-IN"/>
         </w:rPr>
       </w:pPr>
-      <w:r>
-        <w:rPr>
-          <w:spacing w:val="-2"/>
-          <w:lang w:val="en-IN"/>
-        </w:rPr>
-        <w:t>LIST</w:t>
-      </w:r>
-      <w:r>
-        <w:rPr>
-          <w:spacing w:val="-2"/>
-          <w:lang w:val="en-IN"/>
-        </w:rPr>
-        <w:t xml:space="preserve"> </w:t>
-      </w:r>
-      <w:r>
-        <w:rPr>
-          <w:spacing w:val="-2"/>
-          <w:lang w:val="en-IN"/>
-        </w:rPr>
-        <w:t>OF</w:t>
-      </w:r>
-      <w:r>
-        <w:rPr>
-          <w:spacing w:val="-2"/>
-          <w:lang w:val="en-IN"/>
-        </w:rPr>
-        <w:t xml:space="preserve"> </w:t>
-      </w:r>
-      <w:r>
-        <w:rPr>
-          <w:spacing w:val="-2"/>
-          <w:lang w:val="en-IN"/>
-        </w:rPr>
-        <w:t>SOFTWARES</w:t>
-      </w:r>
     </w:p>
     <w:p>
       <w:pPr>
@@ -2180,6 +2655,27 @@
           <w:lang w:val="en-IN"/>
         </w:rPr>
       </w:pPr>
+      <w:r>
+        <w:rPr>
+          <w:spacing w:val="-2"/>
+          <w:lang w:val="en-IN"/>
+        </w:rPr>
+        <w:t>{</w:t>
+      </w:r>
+      <w:r>
+        <w:rPr>
+          <w:spacing w:val="-2"/>
+          <w:lang w:val="en-IN"/>
+        </w:rPr>
+        <w:t>#</w:t>
+      </w:r>
+      <w:r>
+        <w:rPr>
+          <w:spacing w:val="-2"/>
+          <w:lang w:val="en-IN"/>
+        </w:rPr>
+        <w:t>LIST_OF_SOFTWARES}</w:t>
+      </w:r>
     </w:p>
     <w:p>
       <w:pPr>
@@ -2193,52 +2689,201 @@
       </w:pPr>
       <w:r>
         <w:rPr>
+          <w:spacing w:val="-2"/>
+          <w:lang w:val="en-IN"/>
+        </w:rPr>
+        <w:t>LIST</w:t>
+      </w:r>
+      <w:r>
+        <w:rPr>
+          <w:spacing w:val="-2"/>
+          <w:lang w:val="en-IN"/>
+        </w:rPr>
+        <w:t xml:space="preserve"> </w:t>
+      </w:r>
+      <w:r>
+        <w:rPr>
+          <w:spacing w:val="-2"/>
+          <w:lang w:val="en-IN"/>
+        </w:rPr>
+        <w:t>OF</w:t>
+      </w:r>
+      <w:r>
+        <w:rPr>
+          <w:spacing w:val="-2"/>
+          <w:lang w:val="en-IN"/>
+        </w:rPr>
+        <w:t xml:space="preserve"> </w:t>
+      </w:r>
+      <w:r>
+        <w:rPr>
+          <w:spacing w:val="-2"/>
+          <w:lang w:val="en-IN"/>
+        </w:rPr>
+        <w:t>SOFTWARES</w:t>
+      </w:r>
+    </w:p>
+    <w:p>
+      <w:pPr>
+        <w:pStyle w:val="Heading1"/>
+        <w:spacing w:line="276" w:lineRule="auto"/>
+        <w:ind w:left="0"/>
+        <w:rPr>
           <w:b w:val="0"/>
           <w:bCs w:val="0"/>
           <w:spacing w:val="-2"/>
           <w:lang w:val="en-IN"/>
         </w:rPr>
-        <w:t>{LIST_OF_SOFTWARES}{/</w:t>
-      </w:r>
-      <w:r>
-        <w:rPr>
-          <w:spacing w:val="-2"/>
-          <w:lang w:val="en-IN"/>
-        </w:rPr>
-        <w:t>LIST_OF_SOFTWARES}</w:t>
-      </w:r>
-    </w:p>
+      </w:pPr>
+    </w:p>
+    <w:tbl>
+      <w:tblPr>
+        <w:tblStyle w:val="TableGrid"/>
+        <w:tblW w:w="0" w:type="auto"/>
+        <w:tblInd w:w="227" w:type="dxa"/>
+        <w:tblBorders>
+          <w:top w:val="none" w:sz="0" w:space="0" w:color="auto"/>
+          <w:left w:val="none" w:sz="0" w:space="0" w:color="auto"/>
+          <w:bottom w:val="none" w:sz="0" w:space="0" w:color="auto"/>
+          <w:right w:val="none" w:sz="0" w:space="0" w:color="auto"/>
+          <w:insideH w:val="none" w:sz="0" w:space="0" w:color="auto"/>
+          <w:insideV w:val="none" w:sz="0" w:space="0" w:color="auto"/>
+        </w:tblBorders>
+        <w:tblLayout w:type="fixed"/>
+        <w:tblLook w:val="04A0" w:firstRow="1" w:lastRow="0" w:firstColumn="1" w:lastColumn="0" w:noHBand="0" w:noVBand="1"/>
+      </w:tblPr>
+      <w:tblGrid>
+        <w:gridCol w:w="477"/>
+        <w:gridCol w:w="8642"/>
+      </w:tblGrid>
+      <w:tr>
+        <w:tc>
+          <w:tcPr>
+            <w:tcW w:w="477" w:type="dxa"/>
+          </w:tcPr>
+          <w:p>
+            <w:pPr>
+              <w:pStyle w:val="BodyText"/>
+              <w:spacing w:before="179"/>
+              <w:ind w:left="0"/>
+              <w:jc w:val="right"/>
+              <w:rPr>
+                <w:spacing w:val="-5"/>
+              </w:rPr>
+            </w:pPr>
+            <w:r>
+              <w:rPr>
+                <w:spacing w:val="-5"/>
+              </w:rPr>
+              <w:t>{#</w:t>
+            </w:r>
+            <w:r>
+              <w:rPr>
+                <w:spacing w:val="-2"/>
+                <w:lang w:val="en-IN"/>
+              </w:rPr>
+              <w:t>LIST_OF_</w:t>
+            </w:r>
+            <w:proofErr w:type="gramStart"/>
+            <w:r>
+              <w:rPr>
+                <w:spacing w:val="-2"/>
+                <w:lang w:val="en-IN"/>
+              </w:rPr>
+              <w:t>SOFTWARES</w:t>
+            </w:r>
+            <w:r>
+              <w:rPr>
+                <w:spacing w:val="-5"/>
+              </w:rPr>
+              <w:t>}{</w:t>
+            </w:r>
+            <w:proofErr w:type="gramEnd"/>
+            <w:r>
+              <w:rPr>
+                <w:spacing w:val="-5"/>
+              </w:rPr>
+              <w:t>SNO}</w:t>
+            </w:r>
+          </w:p>
+        </w:tc>
+        <w:tc>
+          <w:tcPr>
+            <w:tcW w:w="8642" w:type="dxa"/>
+          </w:tcPr>
+          <w:p>
+            <w:pPr>
+              <w:pStyle w:val="BodyText"/>
+              <w:spacing w:before="179"/>
+              <w:ind w:left="0"/>
+              <w:jc w:val="both"/>
+              <w:rPr>
+                <w:spacing w:val="-5"/>
+              </w:rPr>
+            </w:pPr>
+            <w:r>
+              <w:rPr>
+                <w:spacing w:val="-5"/>
+              </w:rPr>
+              <w:t>{</w:t>
+            </w:r>
+            <w:r>
+              <w:rPr>
+                <w:spacing w:val="-2"/>
+                <w:lang w:val="en-IN"/>
+              </w:rPr>
+              <w:t>LIST_OF_</w:t>
+            </w:r>
+            <w:proofErr w:type="gramStart"/>
+            <w:r>
+              <w:rPr>
+                <w:spacing w:val="-2"/>
+                <w:lang w:val="en-IN"/>
+              </w:rPr>
+              <w:t>SOFTWARE</w:t>
+            </w:r>
+            <w:r>
+              <w:rPr>
+                <w:spacing w:val="-5"/>
+              </w:rPr>
+              <w:t>}{</w:t>
+            </w:r>
+            <w:proofErr w:type="gramEnd"/>
+            <w:r>
+              <w:rPr>
+                <w:spacing w:val="-5"/>
+              </w:rPr>
+              <w:t>/</w:t>
+            </w:r>
+            <w:r>
+              <w:rPr>
+                <w:spacing w:val="-2"/>
+                <w:lang w:val="en-IN"/>
+              </w:rPr>
+              <w:t>LIST_OF_SOFTWARES</w:t>
+            </w:r>
+            <w:r>
+              <w:rPr>
+                <w:spacing w:val="-5"/>
+              </w:rPr>
+              <w:t>}</w:t>
+            </w:r>
+          </w:p>
+        </w:tc>
+      </w:tr>
+    </w:tbl>
     <w:p>
       <w:pPr>
         <w:pStyle w:val="Heading1"/>
         <w:spacing w:line="276" w:lineRule="auto"/>
         <w:ind w:left="227"/>
         <w:rPr>
+          <w:b w:val="0"/>
+          <w:bCs w:val="0"/>
           <w:spacing w:val="-2"/>
           <w:lang w:val="en-IN"/>
         </w:rPr>
       </w:pPr>
-      <w:r>
-        <w:rPr>
-          <w:spacing w:val="-2"/>
-          <w:lang w:val="en-IN"/>
-        </w:rPr>
-        <w:t>{</w:t>
-      </w:r>
-      <w:r>
-        <w:rPr>
-          <w:spacing w:val="-2"/>
-          <w:lang w:val="en-IN"/>
-        </w:rPr>
-        <w:t>#</w:t>
-      </w:r>
-      <w:r>
-        <w:rPr>
-          <w:spacing w:val="-2"/>
-          <w:lang w:val="en-IN"/>
-        </w:rPr>
-        <w:t>E_BOOK}</w:t>
-      </w:r>
     </w:p>
     <w:p>
       <w:pPr>
@@ -2252,24 +2897,19 @@
       </w:pPr>
       <w:r>
         <w:rPr>
+          <w:b w:val="0"/>
+          <w:bCs w:val="0"/>
           <w:spacing w:val="-2"/>
           <w:lang w:val="en-IN"/>
         </w:rPr>
-        <w:t>E</w:t>
+        <w:t>{/</w:t>
       </w:r>
       <w:r>
         <w:rPr>
           <w:spacing w:val="-2"/>
           <w:lang w:val="en-IN"/>
         </w:rPr>
-        <w:t>-</w:t>
-      </w:r>
-      <w:r>
-        <w:rPr>
-          <w:spacing w:val="-2"/>
-          <w:lang w:val="en-IN"/>
-        </w:rPr>
-        <w:t>BOOK</w:t>
+        <w:t>LIST_OF_SOFTWARES}</w:t>
       </w:r>
     </w:p>
     <w:p>
@@ -2295,22 +2935,202 @@
       </w:pPr>
       <w:r>
         <w:rPr>
+          <w:spacing w:val="-2"/>
+          <w:lang w:val="en-IN"/>
+        </w:rPr>
+        <w:t>{</w:t>
+      </w:r>
+      <w:r>
+        <w:rPr>
+          <w:spacing w:val="-2"/>
+          <w:lang w:val="en-IN"/>
+        </w:rPr>
+        <w:t>#</w:t>
+      </w:r>
+      <w:r>
+        <w:rPr>
+          <w:spacing w:val="-2"/>
+          <w:lang w:val="en-IN"/>
+        </w:rPr>
+        <w:t>E_BOOK}</w:t>
+      </w:r>
+    </w:p>
+    <w:p>
+      <w:pPr>
+        <w:pStyle w:val="Heading1"/>
+        <w:spacing w:line="276" w:lineRule="auto"/>
+        <w:ind w:left="227"/>
+        <w:rPr>
+          <w:spacing w:val="-2"/>
+          <w:lang w:val="en-IN"/>
+        </w:rPr>
+      </w:pPr>
+      <w:r>
+        <w:rPr>
+          <w:spacing w:val="-2"/>
+          <w:lang w:val="en-IN"/>
+        </w:rPr>
+        <w:t>E</w:t>
+      </w:r>
+      <w:r>
+        <w:rPr>
+          <w:spacing w:val="-2"/>
+          <w:lang w:val="en-IN"/>
+        </w:rPr>
+        <w:t>-</w:t>
+      </w:r>
+      <w:r>
+        <w:rPr>
+          <w:spacing w:val="-2"/>
+          <w:lang w:val="en-IN"/>
+        </w:rPr>
+        <w:t>BOOK</w:t>
+      </w:r>
+    </w:p>
+    <w:p>
+      <w:pPr>
+        <w:pStyle w:val="Heading1"/>
+        <w:spacing w:line="276" w:lineRule="auto"/>
+        <w:ind w:left="0"/>
+        <w:rPr>
           <w:b w:val="0"/>
           <w:bCs w:val="0"/>
           <w:spacing w:val="-2"/>
           <w:lang w:val="en-IN"/>
         </w:rPr>
-        <w:t>{E_BOOK</w:t>
-      </w:r>
-      <w:r>
+      </w:pPr>
+    </w:p>
+    <w:tbl>
+      <w:tblPr>
+        <w:tblStyle w:val="TableGrid"/>
+        <w:tblW w:w="0" w:type="auto"/>
+        <w:tblInd w:w="227" w:type="dxa"/>
+        <w:tblBorders>
+          <w:top w:val="none" w:sz="0" w:space="0" w:color="auto"/>
+          <w:left w:val="none" w:sz="0" w:space="0" w:color="auto"/>
+          <w:bottom w:val="none" w:sz="0" w:space="0" w:color="auto"/>
+          <w:right w:val="none" w:sz="0" w:space="0" w:color="auto"/>
+          <w:insideH w:val="none" w:sz="0" w:space="0" w:color="auto"/>
+          <w:insideV w:val="none" w:sz="0" w:space="0" w:color="auto"/>
+        </w:tblBorders>
+        <w:tblLayout w:type="fixed"/>
+        <w:tblLook w:val="04A0" w:firstRow="1" w:lastRow="0" w:firstColumn="1" w:lastColumn="0" w:noHBand="0" w:noVBand="1"/>
+      </w:tblPr>
+      <w:tblGrid>
+        <w:gridCol w:w="477"/>
+        <w:gridCol w:w="8642"/>
+      </w:tblGrid>
+      <w:tr>
+        <w:tc>
+          <w:tcPr>
+            <w:tcW w:w="477" w:type="dxa"/>
+          </w:tcPr>
+          <w:p>
+            <w:pPr>
+              <w:pStyle w:val="BodyText"/>
+              <w:spacing w:before="179"/>
+              <w:ind w:left="0"/>
+              <w:jc w:val="right"/>
+              <w:rPr>
+                <w:spacing w:val="-5"/>
+              </w:rPr>
+            </w:pPr>
+            <w:r>
+              <w:rPr>
+                <w:spacing w:val="-5"/>
+              </w:rPr>
+              <w:t>{#</w:t>
+            </w:r>
+            <w:r>
+              <w:rPr>
+                <w:spacing w:val="-2"/>
+                <w:lang w:val="en-IN"/>
+              </w:rPr>
+              <w:t>E_</w:t>
+            </w:r>
+            <w:proofErr w:type="gramStart"/>
+            <w:r>
+              <w:rPr>
+                <w:spacing w:val="-2"/>
+                <w:lang w:val="en-IN"/>
+              </w:rPr>
+              <w:t>BOOK</w:t>
+            </w:r>
+            <w:r>
+              <w:rPr>
+                <w:spacing w:val="-5"/>
+              </w:rPr>
+              <w:t>}{</w:t>
+            </w:r>
+            <w:proofErr w:type="gramEnd"/>
+            <w:r>
+              <w:rPr>
+                <w:spacing w:val="-5"/>
+              </w:rPr>
+              <w:t>SNO}</w:t>
+            </w:r>
+          </w:p>
+        </w:tc>
+        <w:tc>
+          <w:tcPr>
+            <w:tcW w:w="8642" w:type="dxa"/>
+          </w:tcPr>
+          <w:p>
+            <w:pPr>
+              <w:pStyle w:val="BodyText"/>
+              <w:spacing w:before="179"/>
+              <w:ind w:left="0"/>
+              <w:jc w:val="both"/>
+              <w:rPr>
+                <w:spacing w:val="-5"/>
+              </w:rPr>
+            </w:pPr>
+            <w:r>
+              <w:rPr>
+                <w:spacing w:val="-5"/>
+              </w:rPr>
+              <w:t>{BOOK}{/</w:t>
+            </w:r>
+            <w:r>
+              <w:rPr>
+                <w:spacing w:val="-2"/>
+                <w:lang w:val="en-IN"/>
+              </w:rPr>
+              <w:t>E_BOOK</w:t>
+            </w:r>
+            <w:r>
+              <w:rPr>
+                <w:spacing w:val="-5"/>
+              </w:rPr>
+              <w:t>}</w:t>
+            </w:r>
+          </w:p>
+        </w:tc>
+      </w:tr>
+    </w:tbl>
+    <w:p>
+      <w:pPr>
+        <w:pStyle w:val="Heading1"/>
+        <w:spacing w:line="276" w:lineRule="auto"/>
+        <w:ind w:left="227"/>
         <w:rPr>
           <w:b w:val="0"/>
           <w:bCs w:val="0"/>
           <w:spacing w:val="-2"/>
           <w:lang w:val="en-IN"/>
         </w:rPr>
-        <w:t>}</w:t>
-      </w:r>
+      </w:pPr>
+    </w:p>
+    <w:p>
+      <w:pPr>
+        <w:pStyle w:val="Heading1"/>
+        <w:spacing w:line="276" w:lineRule="auto"/>
+        <w:ind w:left="227"/>
+        <w:rPr>
+          <w:spacing w:val="-2"/>
+          <w:lang w:val="en-IN"/>
+        </w:rPr>
+      </w:pPr>
       <w:r>
         <w:rPr>
           <w:spacing w:val="-2"/>
@@ -2491,7 +3311,7 @@
           <wp:extent cx="1116000" cy="324000"/>
           <wp:effectExtent l="0" t="0" r="8255" b="0"/>
           <wp:wrapNone/>
-          <wp:docPr id="2006237532" name="Image 1"/>
+          <wp:docPr id="431686647" name="Image 1"/>
           <wp:cNvGraphicFramePr>
             <a:graphicFrameLocks xmlns:a="http://schemas.openxmlformats.org/drawingml/2006/main"/>
           </wp:cNvGraphicFramePr>
@@ -2558,7 +3378,7 @@
           <wp:extent cx="4665600" cy="4183200"/>
           <wp:effectExtent l="0" t="0" r="1905" b="8255"/>
           <wp:wrapNone/>
-          <wp:docPr id="333953134" name="Image 6"/>
+          <wp:docPr id="284150105" name="Image 6"/>
           <wp:cNvGraphicFramePr>
             <a:graphicFrameLocks xmlns:a="http://schemas.openxmlformats.org/drawingml/2006/main"/>
           </wp:cNvGraphicFramePr>
@@ -3707,7 +4527,7 @@
   <w:style w:type="paragraph" w:default="1" w:styleId="Normal">
     <w:name w:val="Normal"/>
     <w:qFormat/>
-    <w:rsid w:val="000A79D8"/>
+    <w:rsid w:val="00456410"/>
     <w:rPr>
       <w:rFonts w:ascii="Cambria" w:eastAsia="Cambria" w:hAnsi="Cambria" w:cs="Cambria"/>
     </w:rPr>

</xml_diff>